<commit_message>
Added JUnit Mockito test cases
</commit_message>
<xml_diff>
--- a/Assignment Details.docx
+++ b/Assignment Details.docx
@@ -408,12 +408,14 @@
         <w:spacing w:after="0" w:line="240" w:lineRule="auto"/>
         <w:rPr>
           <w:rFonts w:ascii="Arial Black" w:hAnsi="Arial Black"/>
+          <w:lang w:val="en-US"/>
         </w:rPr>
       </w:pPr>
       <w:proofErr w:type="spellStart"/>
       <w:r>
         <w:rPr>
           <w:rFonts w:ascii="Arial Black" w:hAnsi="Arial Black"/>
+          <w:lang w:val="en-US"/>
         </w:rPr>
         <w:t>FrontEnd</w:t>
       </w:r>
@@ -421,6 +423,7 @@
       <w:r>
         <w:rPr>
           <w:rFonts w:ascii="Arial Black" w:hAnsi="Arial Black"/>
+          <w:lang w:val="en-US"/>
         </w:rPr>
         <w:t xml:space="preserve"> :- </w:t>
       </w:r>
@@ -428,6 +431,7 @@
       <w:r>
         <w:rPr>
           <w:rFonts w:ascii="Arial Black" w:hAnsi="Arial Black"/>
+          <w:lang w:val="en-US"/>
         </w:rPr>
         <w:t>Jsp</w:t>
       </w:r>
@@ -435,6 +439,7 @@
       <w:r>
         <w:rPr>
           <w:rFonts w:ascii="Arial Black" w:hAnsi="Arial Black"/>
+          <w:lang w:val="en-US"/>
         </w:rPr>
         <w:t xml:space="preserve">, Html, CSS, </w:t>
       </w:r>
@@ -442,26 +447,39 @@
       <w:r>
         <w:rPr>
           <w:rFonts w:ascii="Arial Black" w:hAnsi="Arial Black"/>
-        </w:rPr>
-        <w:t>Bootstraa</w:t>
-      </w:r>
-      <w:r>
-        <w:rPr>
-          <w:rFonts w:ascii="Arial Black" w:hAnsi="Arial Black"/>
-        </w:rPr>
-        <w:t>p</w:t>
+          <w:lang w:val="en-US"/>
+        </w:rPr>
+        <w:t>Bootstraap</w:t>
       </w:r>
       <w:proofErr w:type="spellEnd"/>
       <w:r>
         <w:rPr>
           <w:rFonts w:ascii="Arial Black" w:hAnsi="Arial Black"/>
-        </w:rPr>
-        <w:t xml:space="preserve"> 4, Javascript, </w:t>
+          <w:lang w:val="en-US"/>
+        </w:rPr>
+        <w:t xml:space="preserve"> 4, </w:t>
       </w:r>
       <w:proofErr w:type="spellStart"/>
       <w:r>
         <w:rPr>
           <w:rFonts w:ascii="Arial Black" w:hAnsi="Arial Black"/>
+          <w:lang w:val="en-US"/>
+        </w:rPr>
+        <w:t>Javascript</w:t>
+      </w:r>
+      <w:proofErr w:type="spellEnd"/>
+      <w:r>
+        <w:rPr>
+          <w:rFonts w:ascii="Arial Black" w:hAnsi="Arial Black"/>
+          <w:lang w:val="en-US"/>
+        </w:rPr>
+        <w:t xml:space="preserve">, </w:t>
+      </w:r>
+      <w:proofErr w:type="spellStart"/>
+      <w:r>
+        <w:rPr>
+          <w:rFonts w:ascii="Arial Black" w:hAnsi="Arial Black"/>
+          <w:lang w:val="en-US"/>
         </w:rPr>
         <w:t>Jquery</w:t>
       </w:r>
@@ -804,8 +822,6 @@
           <w:t>http://localhost:9090/cgi/home/</w:t>
         </w:r>
       </w:hyperlink>
-      <w:bookmarkStart w:id="0" w:name="_GoBack"/>
-      <w:bookmarkEnd w:id="0"/>
     </w:p>
     <w:p/>
     <w:p>
@@ -1312,17 +1328,15 @@
           <w:rFonts w:ascii="Arial Black" w:hAnsi="Arial Black"/>
           <w:lang w:val="en-US"/>
         </w:rPr>
-        <w:t xml:space="preserve">Request type :- </w:t>
-      </w:r>
-      <w:r>
-        <w:rPr>
-          <w:rFonts w:ascii="Arial Black" w:hAnsi="Arial Black"/>
-          <w:lang w:val="en-US"/>
-        </w:rPr>
-        <w:t>POST</w:t>
-      </w:r>
-    </w:p>
-    <w:p>
+        <w:t>Request type :- POST</w:t>
+      </w:r>
+    </w:p>
+    <w:p>
+      <w:pPr>
+        <w:rPr>
+          <w:lang w:val="en-US"/>
+        </w:rPr>
+      </w:pPr>
       <w:r>
         <w:rPr>
           <w:rFonts w:ascii="Arial Black" w:hAnsi="Arial Black"/>
@@ -1616,14 +1630,7 @@
           <w:rFonts w:ascii="Arial Black" w:hAnsi="Arial Black"/>
           <w:lang w:val="en-US"/>
         </w:rPr>
-        <w:t xml:space="preserve">Request type :- </w:t>
-      </w:r>
-      <w:r>
-        <w:rPr>
-          <w:rFonts w:ascii="Arial Black" w:hAnsi="Arial Black"/>
-          <w:lang w:val="en-US"/>
-        </w:rPr>
-        <w:t>GET</w:t>
+        <w:t>Request type :- GET</w:t>
       </w:r>
     </w:p>
     <w:p>
@@ -1960,14 +1967,7 @@
           <w:rFonts w:ascii="Arial Black" w:hAnsi="Arial Black"/>
           <w:lang w:val="en-US"/>
         </w:rPr>
-        <w:t>Response</w:t>
-      </w:r>
-      <w:r>
-        <w:rPr>
-          <w:rFonts w:ascii="Arial Black" w:hAnsi="Arial Black"/>
-          <w:lang w:val="en-US"/>
-        </w:rPr>
-        <w:t xml:space="preserve"> Data :- JSON</w:t>
+        <w:t>Response Data :- JSON</w:t>
       </w:r>
     </w:p>
     <w:p>
@@ -2059,14 +2059,7 @@
           <w:rFonts w:ascii="Arial Black" w:hAnsi="Arial Black"/>
           <w:lang w:val="en-US"/>
         </w:rPr>
-        <w:t xml:space="preserve">Request type :- </w:t>
-      </w:r>
-      <w:r>
-        <w:rPr>
-          <w:rFonts w:ascii="Arial Black" w:hAnsi="Arial Black"/>
-          <w:lang w:val="en-US"/>
-        </w:rPr>
-        <w:t>DELETE</w:t>
+        <w:t>Request type :- DELETE</w:t>
       </w:r>
     </w:p>
     <w:p>
@@ -2219,12 +2212,53 @@
     <w:p>
       <w:pPr>
         <w:rPr>
-          <w:lang w:val="en-US"/>
-        </w:rPr>
-      </w:pPr>
+          <w:rFonts w:ascii="Arial Black" w:hAnsi="Arial Black"/>
+          <w:lang w:val="en-US"/>
+        </w:rPr>
+      </w:pPr>
+      <w:r>
+        <w:rPr>
+          <w:rFonts w:ascii="Arial Black" w:hAnsi="Arial Black"/>
+          <w:lang w:val="en-US"/>
+        </w:rPr>
+        <w:t xml:space="preserve">Same application has been checked into </w:t>
+      </w:r>
+      <w:proofErr w:type="spellStart"/>
+      <w:r>
+        <w:rPr>
+          <w:rFonts w:ascii="Arial Black" w:hAnsi="Arial Black"/>
+          <w:lang w:val="en-US"/>
+        </w:rPr>
+        <w:t>Github</w:t>
+      </w:r>
+      <w:proofErr w:type="spellEnd"/>
+      <w:r>
+        <w:rPr>
+          <w:rFonts w:ascii="Arial Black" w:hAnsi="Arial Black"/>
+          <w:lang w:val="en-US"/>
+        </w:rPr>
+        <w:t xml:space="preserve"> as well.</w:t>
+      </w:r>
+      <w:bookmarkStart w:id="0" w:name="_GoBack"/>
+      <w:bookmarkEnd w:id="0"/>
+    </w:p>
+    <w:p>
+      <w:pPr>
+        <w:rPr>
+          <w:lang w:val="en-US"/>
+        </w:rPr>
+      </w:pPr>
+      <w:hyperlink r:id="rId22" w:history="1">
+        <w:r>
+          <w:rPr>
+            <w:rStyle w:val="Hyperlink"/>
+          </w:rPr>
+          <w:t>https://github.com/pratikm121/StudentAppRepo</w:t>
+        </w:r>
+      </w:hyperlink>
     </w:p>
     <w:sectPr>
-      <w:footerReference w:type="default" r:id="rId22"/>
+      <w:footerReference w:type="default" r:id="rId23"/>
       <w:pgSz w:w="11906" w:h="16838"/>
       <w:pgMar w:top="1417" w:right="1417" w:bottom="1417" w:left="1417" w:header="708" w:footer="708" w:gutter="0"/>
       <w:cols w:space="708"/>
@@ -2460,6 +2494,7 @@
     <w:lsdException w:name="HTML Sample" w:semiHidden="1" w:unhideWhenUsed="1"/>
     <w:lsdException w:name="HTML Typewriter" w:semiHidden="1" w:unhideWhenUsed="1"/>
     <w:lsdException w:name="HTML Variable" w:semiHidden="1" w:unhideWhenUsed="1"/>
+    <w:lsdException w:name="Normal Table" w:semiHidden="1" w:unhideWhenUsed="1"/>
     <w:lsdException w:name="annotation subject" w:semiHidden="1" w:unhideWhenUsed="1"/>
     <w:lsdException w:name="No List" w:semiHidden="1" w:unhideWhenUsed="1"/>
     <w:lsdException w:name="Outline List 1" w:semiHidden="1" w:unhideWhenUsed="1"/>
@@ -2506,8 +2541,10 @@
     <w:lsdException w:name="Table Subtle 2" w:semiHidden="1" w:unhideWhenUsed="1"/>
     <w:lsdException w:name="Table Web 1" w:semiHidden="1" w:unhideWhenUsed="1"/>
     <w:lsdException w:name="Table Web 2" w:semiHidden="1" w:unhideWhenUsed="1"/>
+    <w:lsdException w:name="Table Web 3" w:semiHidden="1" w:unhideWhenUsed="1"/>
     <w:lsdException w:name="Balloon Text" w:semiHidden="1" w:unhideWhenUsed="1"/>
     <w:lsdException w:name="Table Grid" w:uiPriority="39"/>
+    <w:lsdException w:name="Table Theme" w:semiHidden="1" w:unhideWhenUsed="1"/>
     <w:lsdException w:name="Placeholder Text" w:semiHidden="1"/>
     <w:lsdException w:name="No Spacing" w:uiPriority="1" w:qFormat="1"/>
     <w:lsdException w:name="Light Shading" w:uiPriority="60"/>

</xml_diff>